<commit_message>
unicef sitrep december reporting
</commit_message>
<xml_diff>
--- a/unicef_sitrep_november.docx
+++ b/unicef_sitrep_november.docx
@@ -867,7 +867,7 @@
                 <w:szCs w:val="14"/>
                 <w:color w:val="000000"/>
               </w:rPr>
-              <w:t xml:space="preserve">152,186</w:t>
+              <w:t xml:space="preserve">170,873</w:t>
             </w:r>
           </w:p>
         </w:tc>
@@ -955,7 +955,7 @@
                 <w:szCs w:val="14"/>
                 <w:color w:val="000000"/>
               </w:rPr>
-              <w:t xml:space="preserve">17.56</w:t>
+              <w:t xml:space="preserve">19.72</w:t>
             </w:r>
           </w:p>
         </w:tc>
@@ -1043,7 +1043,7 @@
                 <w:szCs w:val="14"/>
                 <w:color w:val="000000"/>
               </w:rPr>
-              <w:t xml:space="preserve">432,189</w:t>
+              <w:t xml:space="preserve">450,876</w:t>
             </w:r>
           </w:p>
         </w:tc>
@@ -1131,7 +1131,7 @@
                 <w:szCs w:val="14"/>
                 <w:color w:val="000000"/>
               </w:rPr>
-              <w:t xml:space="preserve">35.98</w:t>
+              <w:t xml:space="preserve">37.54</w:t>
             </w:r>
           </w:p>
         </w:tc>
@@ -1357,7 +1357,7 @@
                 <w:szCs w:val="14"/>
                 <w:color w:val="000000"/>
               </w:rPr>
-              <w:t xml:space="preserve">68,300</w:t>
+              <w:t xml:space="preserve">74,534</w:t>
             </w:r>
           </w:p>
         </w:tc>
@@ -1445,7 +1445,7 @@
                 <w:szCs w:val="14"/>
                 <w:color w:val="000000"/>
               </w:rPr>
-              <w:t xml:space="preserve">15.76</w:t>
+              <w:t xml:space="preserve">17.20</w:t>
             </w:r>
           </w:p>
         </w:tc>
@@ -1533,7 +1533,7 @@
                 <w:szCs w:val="14"/>
                 <w:color w:val="000000"/>
               </w:rPr>
-              <w:t xml:space="preserve">192,434</w:t>
+              <w:t xml:space="preserve">198,668</w:t>
             </w:r>
           </w:p>
         </w:tc>
@@ -1621,7 +1621,7 @@
                 <w:szCs w:val="14"/>
                 <w:color w:val="000000"/>
               </w:rPr>
-              <w:t xml:space="preserve">32.04</w:t>
+              <w:t xml:space="preserve">33.08</w:t>
             </w:r>
           </w:p>
         </w:tc>
@@ -1847,7 +1847,7 @@
                 <w:szCs w:val="14"/>
                 <w:color w:val="000000"/>
               </w:rPr>
-              <w:t xml:space="preserve">83,886</w:t>
+              <w:t xml:space="preserve">96,339</w:t>
             </w:r>
           </w:p>
         </w:tc>
@@ -1935,7 +1935,7 @@
                 <w:szCs w:val="14"/>
                 <w:color w:val="000000"/>
               </w:rPr>
-              <w:t xml:space="preserve">19.36</w:t>
+              <w:t xml:space="preserve">22.23</w:t>
             </w:r>
           </w:p>
         </w:tc>
@@ -2023,7 +2023,7 @@
                 <w:szCs w:val="14"/>
                 <w:color w:val="000000"/>
               </w:rPr>
-              <w:t xml:space="preserve">239,755</w:t>
+              <w:t xml:space="preserve">252,208</w:t>
             </w:r>
           </w:p>
         </w:tc>
@@ -2111,7 +2111,7 @@
                 <w:szCs w:val="14"/>
                 <w:color w:val="000000"/>
               </w:rPr>
-              <w:t xml:space="preserve">39.92</w:t>
+              <w:t xml:space="preserve">41.99</w:t>
             </w:r>
           </w:p>
         </w:tc>

</xml_diff>